<commit_message>
Correção do nome do json
</commit_message>
<xml_diff>
--- a/templates/cobranca_v1.docx
+++ b/templates/cobranca_v1.docx
@@ -298,29 +298,7 @@
           <w:sz w:val="24"/>
           <w:szCs w:val="24"/>
         </w:rPr>
-        <w:t>b) A condenação do Réu ao pagamento do valor principal no montante de {{VALOR_</w:t>
-      </w:r>
-      <w:proofErr w:type="gramStart"/>
-      <w:r>
-        <w:rPr>
-          <w:rFonts w:ascii="Times New Roman" w:hAnsi="Times New Roman" w:cs="Times New Roman"/>
-          <w:b/>
-          <w:bCs/>
-          <w:sz w:val="24"/>
-          <w:szCs w:val="24"/>
-        </w:rPr>
-        <w:t>DIVIDA</w:t>
-      </w:r>
-      <w:proofErr w:type="gramEnd"/>
-      <w:r>
-        <w:rPr>
-          <w:rFonts w:ascii="Times New Roman" w:hAnsi="Times New Roman" w:cs="Times New Roman"/>
-          <w:b/>
-          <w:bCs/>
-          <w:sz w:val="24"/>
-          <w:szCs w:val="24"/>
-        </w:rPr>
-        <w:t>}}, acrescido de juros legais e correção monetária;</w:t>
+        <w:t>b) A condenação do Réu ao pagamento do valor principal no montante de {{VALOR_DIVIDA}}, acrescido de juros legais e correção monetária;</w:t>
       </w:r>
     </w:p>
     <w:p>
@@ -495,15 +473,7 @@
       <w:pStyle w:val="Rodap"/>
     </w:pPr>
     <w:r>
-      <w:t xml:space="preserve">Documento gerado automaticamente pelo sistema </w:t>
-    </w:r>
-    <w:proofErr w:type="spellStart"/>
-    <w:r>
-      <w:t>ValidaLex</w:t>
-    </w:r>
-    <w:proofErr w:type="spellEnd"/>
-    <w:r>
-      <w:t>.</w:t>
+      <w:t>Documento gerado automaticamente pelo sistema ValidaLex.</w:t>
     </w:r>
   </w:p>
   <w:p>

</xml_diff>